<commit_message>
starting final pixel perfect
</commit_message>
<xml_diff>
--- a/P2i/Write-Ups/Critical Synthesis.docx
+++ b/P2i/Write-Ups/Critical Synthesis.docx
@@ -364,6 +364,90 @@
           <w:rFonts w:ascii="Avenir Book" w:hAnsi="Avenir Book"/>
         </w:rPr>
         <w:t>We hope that these changes would enable people to better connect with each other and have a more memorable experience at SXSW.</w:t>
+      </w:r>
+    </w:p>
+    <w:p>
+      <w:pPr>
+        <w:rPr>
+          <w:rFonts w:ascii="Avenir Book" w:hAnsi="Avenir Book"/>
+        </w:rPr>
+      </w:pPr>
+      <w:r>
+        <w:rPr>
+          <w:rFonts w:ascii="Avenir Book" w:hAnsi="Avenir Book"/>
+        </w:rPr>
+        <w:br w:type="page"/>
+      </w:r>
+    </w:p>
+    <w:p>
+      <w:pPr>
+        <w:rPr>
+          <w:rFonts w:ascii="Avenir Book" w:hAnsi="Avenir Book"/>
+          <w:sz w:val="48"/>
+          <w:szCs w:val="48"/>
+        </w:rPr>
+      </w:pPr>
+      <w:r>
+        <w:rPr>
+          <w:rFonts w:ascii="Avenir Book" w:hAnsi="Avenir Book"/>
+          <w:sz w:val="48"/>
+          <w:szCs w:val="48"/>
+        </w:rPr>
+        <w:t>Additional Notes</w:t>
+      </w:r>
+    </w:p>
+    <w:p>
+      <w:pPr>
+        <w:pStyle w:val="ListParagraph"/>
+        <w:numPr>
+          <w:ilvl w:val="0"/>
+          <w:numId w:val="6"/>
+        </w:numPr>
+        <w:rPr>
+          <w:rFonts w:ascii="Avenir Book" w:hAnsi="Avenir Book"/>
+        </w:rPr>
+      </w:pPr>
+      <w:r>
+        <w:rPr>
+          <w:rFonts w:ascii="Avenir Book" w:hAnsi="Avenir Book"/>
+        </w:rPr>
+        <w:t>Twitter handles will show on hover in the hotel view pages</w:t>
+      </w:r>
+    </w:p>
+    <w:p>
+      <w:pPr>
+        <w:pStyle w:val="ListParagraph"/>
+        <w:numPr>
+          <w:ilvl w:val="0"/>
+          <w:numId w:val="6"/>
+        </w:numPr>
+        <w:rPr>
+          <w:rFonts w:ascii="Avenir Book" w:hAnsi="Avenir Book"/>
+        </w:rPr>
+      </w:pPr>
+      <w:r>
+        <w:rPr>
+          <w:rFonts w:ascii="Avenir Book" w:hAnsi="Avenir Book"/>
+        </w:rPr>
+        <w:t>A map of the hotel’s location in relation to all of the conference activity locations will be shown on the hotel details page which will be visible upon clicking on the hotel’s image</w:t>
+      </w:r>
+    </w:p>
+    <w:p>
+      <w:pPr>
+        <w:pStyle w:val="ListParagraph"/>
+        <w:numPr>
+          <w:ilvl w:val="0"/>
+          <w:numId w:val="6"/>
+        </w:numPr>
+        <w:rPr>
+          <w:rFonts w:ascii="Avenir Book" w:hAnsi="Avenir Book"/>
+        </w:rPr>
+      </w:pPr>
+      <w:r>
+        <w:rPr>
+          <w:rFonts w:ascii="Avenir Book" w:hAnsi="Avenir Book"/>
+        </w:rPr>
+        <w:t>All black boxes in the sketch mockups are photos of hotels – for whatever reason, some of our images would not export with the sketch files</w:t>
       </w:r>
       <w:bookmarkStart w:id="0" w:name="_GoBack"/>
       <w:bookmarkEnd w:id="0"/>
@@ -539,6 +623,119 @@
     </w:lvl>
   </w:abstractNum>
   <w:abstractNum w:abstractNumId="2">
+    <w:nsid w:val="474438D8"/>
+    <w:multiLevelType w:val="hybridMultilevel"/>
+    <w:tmpl w:val="179E5816"/>
+    <w:lvl w:ilvl="0" w:tplc="733C5984">
+      <w:start w:val="1"/>
+      <w:numFmt w:val="bullet"/>
+      <w:lvlText w:val="-"/>
+      <w:lvlJc w:val="left"/>
+      <w:pPr>
+        <w:ind w:left="720" w:hanging="360"/>
+      </w:pPr>
+      <w:rPr>
+        <w:rFonts w:ascii="Avenir" w:hAnsi="Avenir" w:hint="default"/>
+      </w:rPr>
+    </w:lvl>
+    <w:lvl w:ilvl="1" w:tplc="04090003" w:tentative="1">
+      <w:start w:val="1"/>
+      <w:numFmt w:val="bullet"/>
+      <w:lvlText w:val="o"/>
+      <w:lvlJc w:val="left"/>
+      <w:pPr>
+        <w:ind w:left="1440" w:hanging="360"/>
+      </w:pPr>
+      <w:rPr>
+        <w:rFonts w:ascii="Courier New" w:hAnsi="Courier New" w:cs="Courier New" w:hint="default"/>
+      </w:rPr>
+    </w:lvl>
+    <w:lvl w:ilvl="2" w:tplc="04090005" w:tentative="1">
+      <w:start w:val="1"/>
+      <w:numFmt w:val="bullet"/>
+      <w:lvlText w:val=""/>
+      <w:lvlJc w:val="left"/>
+      <w:pPr>
+        <w:ind w:left="2160" w:hanging="360"/>
+      </w:pPr>
+      <w:rPr>
+        <w:rFonts w:ascii="Wingdings" w:hAnsi="Wingdings" w:hint="default"/>
+      </w:rPr>
+    </w:lvl>
+    <w:lvl w:ilvl="3" w:tplc="04090001" w:tentative="1">
+      <w:start w:val="1"/>
+      <w:numFmt w:val="bullet"/>
+      <w:lvlText w:val=""/>
+      <w:lvlJc w:val="left"/>
+      <w:pPr>
+        <w:ind w:left="2880" w:hanging="360"/>
+      </w:pPr>
+      <w:rPr>
+        <w:rFonts w:ascii="Symbol" w:hAnsi="Symbol" w:hint="default"/>
+      </w:rPr>
+    </w:lvl>
+    <w:lvl w:ilvl="4" w:tplc="04090003" w:tentative="1">
+      <w:start w:val="1"/>
+      <w:numFmt w:val="bullet"/>
+      <w:lvlText w:val="o"/>
+      <w:lvlJc w:val="left"/>
+      <w:pPr>
+        <w:ind w:left="3600" w:hanging="360"/>
+      </w:pPr>
+      <w:rPr>
+        <w:rFonts w:ascii="Courier New" w:hAnsi="Courier New" w:cs="Courier New" w:hint="default"/>
+      </w:rPr>
+    </w:lvl>
+    <w:lvl w:ilvl="5" w:tplc="04090005" w:tentative="1">
+      <w:start w:val="1"/>
+      <w:numFmt w:val="bullet"/>
+      <w:lvlText w:val=""/>
+      <w:lvlJc w:val="left"/>
+      <w:pPr>
+        <w:ind w:left="4320" w:hanging="360"/>
+      </w:pPr>
+      <w:rPr>
+        <w:rFonts w:ascii="Wingdings" w:hAnsi="Wingdings" w:hint="default"/>
+      </w:rPr>
+    </w:lvl>
+    <w:lvl w:ilvl="6" w:tplc="04090001" w:tentative="1">
+      <w:start w:val="1"/>
+      <w:numFmt w:val="bullet"/>
+      <w:lvlText w:val=""/>
+      <w:lvlJc w:val="left"/>
+      <w:pPr>
+        <w:ind w:left="5040" w:hanging="360"/>
+      </w:pPr>
+      <w:rPr>
+        <w:rFonts w:ascii="Symbol" w:hAnsi="Symbol" w:hint="default"/>
+      </w:rPr>
+    </w:lvl>
+    <w:lvl w:ilvl="7" w:tplc="04090003" w:tentative="1">
+      <w:start w:val="1"/>
+      <w:numFmt w:val="bullet"/>
+      <w:lvlText w:val="o"/>
+      <w:lvlJc w:val="left"/>
+      <w:pPr>
+        <w:ind w:left="5760" w:hanging="360"/>
+      </w:pPr>
+      <w:rPr>
+        <w:rFonts w:ascii="Courier New" w:hAnsi="Courier New" w:cs="Courier New" w:hint="default"/>
+      </w:rPr>
+    </w:lvl>
+    <w:lvl w:ilvl="8" w:tplc="04090005" w:tentative="1">
+      <w:start w:val="1"/>
+      <w:numFmt w:val="bullet"/>
+      <w:lvlText w:val=""/>
+      <w:lvlJc w:val="left"/>
+      <w:pPr>
+        <w:ind w:left="6480" w:hanging="360"/>
+      </w:pPr>
+      <w:rPr>
+        <w:rFonts w:ascii="Wingdings" w:hAnsi="Wingdings" w:hint="default"/>
+      </w:rPr>
+    </w:lvl>
+  </w:abstractNum>
+  <w:abstractNum w:abstractNumId="3">
     <w:nsid w:val="484E0F5E"/>
     <w:multiLevelType w:val="hybridMultilevel"/>
     <w:tmpl w:val="E698DF66"/>
@@ -650,7 +847,7 @@
       </w:rPr>
     </w:lvl>
   </w:abstractNum>
-  <w:abstractNum w:abstractNumId="3">
+  <w:abstractNum w:abstractNumId="4">
     <w:nsid w:val="5FF61D7F"/>
     <w:multiLevelType w:val="hybridMultilevel"/>
     <w:tmpl w:val="108AE188"/>
@@ -762,7 +959,7 @@
       </w:rPr>
     </w:lvl>
   </w:abstractNum>
-  <w:abstractNum w:abstractNumId="4">
+  <w:abstractNum w:abstractNumId="5">
     <w:nsid w:val="7ADE6EED"/>
     <w:multiLevelType w:val="hybridMultilevel"/>
     <w:tmpl w:val="FFBC72F2"/>
@@ -875,7 +1072,7 @@
     </w:lvl>
   </w:abstractNum>
   <w:num w:numId="1">
-    <w:abstractNumId w:val="4"/>
+    <w:abstractNumId w:val="5"/>
   </w:num>
   <w:num w:numId="2">
     <w:abstractNumId w:val="0"/>
@@ -884,9 +1081,12 @@
     <w:abstractNumId w:val="1"/>
   </w:num>
   <w:num w:numId="4">
+    <w:abstractNumId w:val="4"/>
+  </w:num>
+  <w:num w:numId="5">
     <w:abstractNumId w:val="3"/>
   </w:num>
-  <w:num w:numId="5">
+  <w:num w:numId="6">
     <w:abstractNumId w:val="2"/>
   </w:num>
 </w:numbering>

</xml_diff>